<commit_message>
Circle Language Spec Plan: Remove texts about studying plans and efforts to find a job.
</commit_message>
<xml_diff>
--- a/Circle Language Spec Plan/3. Done/2009-06 00 Circle Language Spec Plan Part B/2009-06 01 Circle Language Spec Plan Part B, Sub-Projects.docx
+++ b/Circle Language Spec Plan/3. Done/2009-06 00 Circle Language Spec Plan Part B/2009-06 01 Circle Language Spec Plan Part B, Sub-Projects.docx
@@ -12,8 +12,6 @@
           <w:lang w:val="en-US"/>
         </w:rPr>
       </w:pPr>
-      <w:bookmarkStart w:id="0" w:name="_GoBack"/>
-      <w:bookmarkEnd w:id="0"/>
       <w:r>
         <w:rPr>
           <w:rFonts w:cs="Tahoma"/>
@@ -26,6 +24,13 @@
           <w:rFonts w:cs="Tahoma"/>
           <w:lang w:val="en-US"/>
         </w:rPr>
+        <w:t xml:space="preserve">Part </w:t>
+      </w:r>
+      <w:r>
+        <w:rPr>
+          <w:rFonts w:cs="Tahoma"/>
+          <w:lang w:val="en-US"/>
+        </w:rPr>
         <w:t>B</w:t>
       </w:r>
       <w:r>
@@ -33,7 +38,7 @@
           <w:rFonts w:cs="Tahoma"/>
           <w:lang w:val="en-US"/>
         </w:rPr>
-        <w:t xml:space="preserve"> + Studying + Find Job</w:t>
+        <w:t xml:space="preserve"> </w:t>
       </w:r>
       <w:r>
         <w:rPr>
@@ -90,7 +95,7 @@
       <w:pPr>
         <w:jc w:val="center"/>
         <w:rPr>
-          <w:rFonts w:ascii="Tahoma" w:hAnsi="Tahoma" w:cs="Tahoma"/>
+          <w:rFonts w:asciiTheme="minorHAnsi" w:hAnsiTheme="minorHAnsi" w:cs="Tahoma"/>
           <w:i/>
           <w:iCs/>
           <w:sz w:val="20"/>
@@ -100,7 +105,7 @@
       </w:pPr>
       <w:r>
         <w:rPr>
-          <w:rFonts w:ascii="Tahoma" w:hAnsi="Tahoma" w:cs="Tahoma"/>
+          <w:rFonts w:asciiTheme="minorHAnsi" w:hAnsiTheme="minorHAnsi" w:cs="Tahoma"/>
           <w:i/>
           <w:iCs/>
           <w:sz w:val="20"/>
@@ -111,7 +116,7 @@
       </w:r>
       <w:r>
         <w:rPr>
-          <w:rFonts w:ascii="Tahoma" w:hAnsi="Tahoma" w:cs="Tahoma"/>
+          <w:rFonts w:asciiTheme="minorHAnsi" w:hAnsiTheme="minorHAnsi" w:cs="Tahoma"/>
           <w:i/>
           <w:iCs/>
           <w:sz w:val="20"/>
@@ -122,7 +127,7 @@
       </w:r>
       <w:r>
         <w:rPr>
-          <w:rFonts w:ascii="Tahoma" w:hAnsi="Tahoma" w:cs="Tahoma"/>
+          <w:rFonts w:asciiTheme="minorHAnsi" w:hAnsiTheme="minorHAnsi" w:cs="Tahoma"/>
           <w:i/>
           <w:iCs/>
           <w:sz w:val="20"/>
@@ -133,7 +138,7 @@
       </w:r>
       <w:r>
         <w:rPr>
-          <w:rFonts w:ascii="Tahoma" w:hAnsi="Tahoma" w:cs="Tahoma"/>
+          <w:rFonts w:asciiTheme="minorHAnsi" w:hAnsiTheme="minorHAnsi" w:cs="Tahoma"/>
           <w:i/>
           <w:iCs/>
           <w:sz w:val="20"/>
@@ -147,7 +152,7 @@
       <w:pPr>
         <w:jc w:val="center"/>
         <w:rPr>
-          <w:rFonts w:ascii="Tahoma" w:hAnsi="Tahoma" w:cs="Tahoma"/>
+          <w:rFonts w:asciiTheme="minorHAnsi" w:hAnsiTheme="minorHAnsi" w:cs="Tahoma"/>
           <w:i/>
           <w:iCs/>
           <w:sz w:val="20"/>
@@ -157,7 +162,7 @@
       </w:pPr>
       <w:r>
         <w:rPr>
-          <w:rFonts w:ascii="Tahoma" w:hAnsi="Tahoma" w:cs="Tahoma"/>
+          <w:rFonts w:asciiTheme="minorHAnsi" w:hAnsiTheme="minorHAnsi" w:cs="Tahoma"/>
           <w:i/>
           <w:iCs/>
           <w:sz w:val="20"/>
@@ -168,7 +173,7 @@
       </w:r>
       <w:r>
         <w:rPr>
-          <w:rFonts w:ascii="Tahoma" w:hAnsi="Tahoma" w:cs="Tahoma"/>
+          <w:rFonts w:asciiTheme="minorHAnsi" w:hAnsiTheme="minorHAnsi" w:cs="Tahoma"/>
           <w:i/>
           <w:iCs/>
           <w:sz w:val="20"/>
@@ -179,7 +184,7 @@
       </w:r>
       <w:r>
         <w:rPr>
-          <w:rFonts w:ascii="Tahoma" w:hAnsi="Tahoma" w:cs="Tahoma"/>
+          <w:rFonts w:asciiTheme="minorHAnsi" w:hAnsiTheme="minorHAnsi" w:cs="Tahoma"/>
           <w:i/>
           <w:iCs/>
           <w:sz w:val="20"/>
@@ -190,36 +195,21 @@
       </w:r>
       <w:r>
         <w:rPr>
-          <w:rFonts w:ascii="Tahoma" w:hAnsi="Tahoma" w:cs="Tahoma"/>
+          <w:rFonts w:asciiTheme="minorHAnsi" w:hAnsiTheme="minorHAnsi" w:cs="Tahoma"/>
           <w:i/>
           <w:iCs/>
           <w:sz w:val="20"/>
           <w:szCs w:val="20"/>
           <w:lang w:val="en-US"/>
         </w:rPr>
-        <w:t xml:space="preserve">, The </w:t>
-      </w:r>
-      <w:smartTag w:uri="urn:schemas-microsoft-com:office:smarttags" w:element="country-region">
-        <w:smartTag w:uri="urn:schemas-microsoft-com:office:smarttags" w:element="place">
-          <w:r>
-            <w:rPr>
-              <w:rFonts w:ascii="Tahoma" w:hAnsi="Tahoma" w:cs="Tahoma"/>
-              <w:i/>
-              <w:iCs/>
-              <w:sz w:val="20"/>
-              <w:szCs w:val="20"/>
-              <w:lang w:val="en-US"/>
-            </w:rPr>
-            <w:t>Netherlands</w:t>
-          </w:r>
-        </w:smartTag>
-      </w:smartTag>
+        <w:t>, The Netherlands</w:t>
+      </w:r>
     </w:p>
     <w:p>
       <w:pPr>
         <w:jc w:val="center"/>
         <w:rPr>
-          <w:rFonts w:ascii="Tahoma" w:hAnsi="Tahoma" w:cs="Tahoma"/>
+          <w:rFonts w:asciiTheme="minorHAnsi" w:hAnsiTheme="minorHAnsi" w:cs="Tahoma"/>
           <w:i/>
           <w:iCs/>
           <w:sz w:val="20"/>
@@ -229,7 +219,7 @@
       </w:pPr>
       <w:r>
         <w:rPr>
-          <w:rFonts w:ascii="Tahoma" w:hAnsi="Tahoma" w:cs="Tahoma"/>
+          <w:rFonts w:asciiTheme="minorHAnsi" w:hAnsiTheme="minorHAnsi" w:cs="Tahoma"/>
           <w:i/>
           <w:iCs/>
           <w:sz w:val="20"/>
@@ -246,7 +236,7 @@
         </w:smartTagPr>
         <w:r>
           <w:rPr>
-            <w:rFonts w:ascii="Tahoma" w:hAnsi="Tahoma" w:cs="Tahoma"/>
+            <w:rFonts w:asciiTheme="minorHAnsi" w:hAnsiTheme="minorHAnsi" w:cs="Tahoma"/>
             <w:i/>
             <w:iCs/>
             <w:sz w:val="20"/>
@@ -258,7 +248,7 @@
       </w:smartTag>
       <w:r>
         <w:rPr>
-          <w:rFonts w:ascii="Tahoma" w:hAnsi="Tahoma" w:cs="Tahoma"/>
+          <w:rFonts w:asciiTheme="minorHAnsi" w:hAnsiTheme="minorHAnsi" w:cs="Tahoma"/>
           <w:i/>
           <w:iCs/>
           <w:sz w:val="20"/>
@@ -275,7 +265,7 @@
         </w:smartTagPr>
         <w:r>
           <w:rPr>
-            <w:rFonts w:ascii="Tahoma" w:hAnsi="Tahoma" w:cs="Tahoma"/>
+            <w:rFonts w:asciiTheme="minorHAnsi" w:hAnsiTheme="minorHAnsi" w:cs="Tahoma"/>
             <w:i/>
             <w:iCs/>
             <w:sz w:val="20"/>
@@ -402,32 +392,6 @@
         <w:rPr>
           <w:lang w:val="en-US"/>
         </w:rPr>
-        <w:t>2009-10 - Microsoft Certification A</w:t>
-      </w:r>
-    </w:p>
-    <w:p>
-      <w:pPr>
-        <w:rPr>
-          <w:lang w:val="en-US"/>
-        </w:rPr>
-      </w:pPr>
-      <w:r>
-        <w:rPr>
-          <w:lang w:val="en-US"/>
-        </w:rPr>
-        <w:t>2009-12 - Look For Work</w:t>
-      </w:r>
-    </w:p>
-    <w:p>
-      <w:pPr>
-        <w:rPr>
-          <w:lang w:val="en-US"/>
-        </w:rPr>
-      </w:pPr>
-      <w:r>
-        <w:rPr>
-          <w:lang w:val="en-US"/>
-        </w:rPr>
         <w:t xml:space="preserve">2010-02 - Interfaces </w:t>
       </w:r>
     </w:p>
@@ -441,32 +405,6 @@
         <w:rPr>
           <w:lang w:val="en-US"/>
         </w:rPr>
-        <w:t>2010-05 - Update Templates A</w:t>
-      </w:r>
-    </w:p>
-    <w:p>
-      <w:pPr>
-        <w:rPr>
-          <w:lang w:val="en-US"/>
-        </w:rPr>
-      </w:pPr>
-      <w:r>
-        <w:rPr>
-          <w:lang w:val="en-US"/>
-        </w:rPr>
-        <w:t xml:space="preserve">2010-05 - Try Out Technologies A </w:t>
-      </w:r>
-    </w:p>
-    <w:p>
-      <w:pPr>
-        <w:rPr>
-          <w:lang w:val="en-US"/>
-        </w:rPr>
-      </w:pPr>
-      <w:r>
-        <w:rPr>
-          <w:lang w:val="en-US"/>
-        </w:rPr>
         <w:t>2010-05 - Events</w:t>
       </w:r>
     </w:p>
@@ -488,27 +426,6 @@
         <w:rPr>
           <w:lang w:val="en-US"/>
         </w:rPr>
-        <w:t>The studying projects are not present in the software development projects list but in the studying folder.</w:t>
-      </w:r>
-    </w:p>
-    <w:p>
-      <w:pPr>
-        <w:pStyle w:val="Spacing"/>
-        <w:rPr>
-          <w:lang w:val="en-US"/>
-        </w:rPr>
-      </w:pPr>
-    </w:p>
-    <w:p>
-      <w:pPr>
-        <w:rPr>
-          <w:lang w:val="en-US"/>
-        </w:rPr>
-      </w:pPr>
-      <w:r>
-        <w:rPr>
-          <w:lang w:val="en-US"/>
-        </w:rPr>
         <w:t>What is nice to realize is that one ‘hard topic’ was actually easily worked out:</w:t>
       </w:r>
     </w:p>
@@ -551,17 +468,11 @@
         </w:rPr>
         <w:t>So when you focus on the easy things, it gives the hard things time to settle and by the time you get to them the penny may already have dropped.</w:t>
       </w:r>
-    </w:p>
-    <w:p>
-      <w:pPr>
-        <w:rPr>
-          <w:lang w:val="en-US"/>
-        </w:rPr>
-      </w:pPr>
+      <w:bookmarkStart w:id="0" w:name="_GoBack"/>
+      <w:bookmarkEnd w:id="0"/>
     </w:p>
     <w:sectPr>
-      <w:headerReference w:type="default" r:id="rId7"/>
-      <w:footerReference w:type="default" r:id="rId8"/>
+      <w:footerReference w:type="default" r:id="rId7"/>
       <w:pgSz w:w="11906" w:h="16838"/>
       <w:pgMar w:top="1977" w:right="1417" w:bottom="1417" w:left="1417" w:header="708" w:footer="708" w:gutter="0"/>
       <w:cols w:space="708"/>
@@ -689,64 +600,6 @@
     </w:p>
   </w:footnote>
 </w:footnotes>
-</file>
-
-<file path=word/header1.xml><?xml version="1.0" encoding="utf-8"?>
-<w:hdr xmlns:wpc="http://schemas.microsoft.com/office/word/2010/wordprocessingCanvas" xmlns:cx="http://schemas.microsoft.com/office/drawing/2014/chartex" xmlns:cx1="http://schemas.microsoft.com/office/drawing/2015/9/8/chartex" xmlns:cx2="http://schemas.microsoft.com/office/drawing/2015/10/21/chartex" xmlns:cx3="http://schemas.microsoft.com/office/drawing/2016/5/9/chartex" xmlns:cx4="http://schemas.microsoft.com/office/drawing/2016/5/10/chartex" xmlns:cx5="http://schemas.microsoft.com/office/drawing/2016/5/11/chartex" xmlns:cx6="http://schemas.microsoft.com/office/drawing/2016/5/12/chartex" xmlns:cx7="http://schemas.microsoft.com/office/drawing/2016/5/13/chartex" xmlns:cx8="http://schemas.microsoft.com/office/drawing/2016/5/14/chartex" xmlns:mc="http://schemas.openxmlformats.org/markup-compatibility/2006" xmlns:aink="http://schemas.microsoft.com/office/drawing/2016/ink" xmlns:am3d="http://schemas.microsoft.com/office/drawing/2017/model3d" xmlns:o="urn:schemas-microsoft-com:office:office" xmlns:r="http://schemas.openxmlformats.org/officeDocument/2006/relationships" xmlns:m="http://schemas.openxmlformats.org/officeDocument/2006/math" xmlns:v="urn:schemas-microsoft-com:vml" xmlns:wp14="http://schemas.microsoft.com/office/word/2010/wordprocessingDrawing" xmlns:wp="http://schemas.openxmlformats.org/drawingml/2006/wordprocessingDrawing" xmlns:w10="urn:schemas-microsoft-com:office:word" xmlns:w="http://schemas.openxmlformats.org/wordprocessingml/2006/main" xmlns:w14="http://schemas.microsoft.com/office/word/2010/wordml" xmlns:w15="http://schemas.microsoft.com/office/word/2012/wordml" xmlns:w16cid="http://schemas.microsoft.com/office/word/2016/wordml/cid" xmlns:w16se="http://schemas.microsoft.com/office/word/2015/wordml/symex" xmlns:wpg="http://schemas.microsoft.com/office/word/2010/wordprocessingGroup" xmlns:wpi="http://schemas.microsoft.com/office/word/2010/wordprocessingInk" xmlns:wne="http://schemas.microsoft.com/office/word/2006/wordml" xmlns:wps="http://schemas.microsoft.com/office/word/2010/wordprocessingShape" mc:Ignorable="w14 w15 w16se w16cid wp14">
-  <w:p>
-    <w:pPr>
-      <w:pStyle w:val="Header"/>
-      <w:tabs>
-        <w:tab w:val="clear" w:pos="4536"/>
-        <w:tab w:val="clear" w:pos="9072"/>
-        <w:tab w:val="center" w:pos="1440"/>
-        <w:tab w:val="right" w:pos="9100"/>
-      </w:tabs>
-      <w:rPr>
-        <w:rFonts w:ascii="Tahoma" w:hAnsi="Tahoma" w:cs="Tahoma"/>
-        <w:i/>
-        <w:iCs/>
-        <w:color w:val="999999"/>
-        <w:sz w:val="20"/>
-        <w:szCs w:val="20"/>
-        <w:lang w:val="en-US"/>
-      </w:rPr>
-    </w:pPr>
-    <w:r>
-      <w:rPr>
-        <w:rFonts w:ascii="Tahoma" w:hAnsi="Tahoma" w:cs="Tahoma"/>
-        <w:i/>
-        <w:color w:val="999999"/>
-        <w:sz w:val="20"/>
-        <w:szCs w:val="20"/>
-        <w:lang w:val="en-US"/>
-      </w:rPr>
-      <w:tab/>
-    </w:r>
-    <w:r>
-      <w:rPr>
-        <w:rFonts w:ascii="Tahoma" w:hAnsi="Tahoma" w:cs="Tahoma"/>
-        <w:i/>
-        <w:color w:val="999999"/>
-        <w:sz w:val="20"/>
-        <w:szCs w:val="20"/>
-        <w:lang w:val="en-US"/>
-      </w:rPr>
-      <w:tab/>
-    </w:r>
-    <w:r>
-      <w:rPr>
-        <w:rFonts w:ascii="Tahoma" w:hAnsi="Tahoma" w:cs="Tahoma"/>
-        <w:i/>
-        <w:color w:val="999999"/>
-        <w:sz w:val="20"/>
-        <w:szCs w:val="20"/>
-        <w:lang w:val="en-US"/>
-      </w:rPr>
-      <w:t>New Computer Language Functional Design B + Studying + Find Job, Sub-Projects</w:t>
-    </w:r>
-  </w:p>
-</w:hdr>
 </file>
 
 <file path=word/numbering.xml><?xml version="1.0" encoding="utf-8"?>
@@ -1659,7 +1512,7 @@
     <w:basedOn w:val="Normal"/>
     <w:next w:val="Normal"/>
     <w:qFormat/>
-    <w:rsid w:val="00093AB7"/>
+    <w:rsid w:val="002E2F98"/>
     <w:pPr>
       <w:keepNext/>
       <w:spacing w:before="120" w:after="60"/>
@@ -1667,7 +1520,7 @@
       <w:outlineLvl w:val="0"/>
     </w:pPr>
     <w:rPr>
-      <w:rFonts w:ascii="Tahoma" w:hAnsi="Tahoma" w:cs="Arial"/>
+      <w:rFonts w:cs="Arial"/>
       <w:b/>
       <w:bCs/>
       <w:i/>
@@ -1681,14 +1534,13 @@
     <w:basedOn w:val="Normal"/>
     <w:next w:val="Normal"/>
     <w:qFormat/>
-    <w:rsid w:val="00033819"/>
+    <w:rsid w:val="002E2F98"/>
     <w:pPr>
       <w:keepNext/>
       <w:spacing w:before="300" w:after="140"/>
       <w:outlineLvl w:val="1"/>
     </w:pPr>
     <w:rPr>
-      <w:rFonts w:ascii="Arial" w:hAnsi="Arial"/>
       <w:b/>
       <w:iCs/>
       <w:sz w:val="36"/>
@@ -1927,7 +1779,6 @@
     <w:name w:val="header"/>
     <w:basedOn w:val="Normal"/>
     <w:link w:val="HeaderChar"/>
-    <w:semiHidden/>
     <w:unhideWhenUsed/>
     <w:rsid w:val="0003458C"/>
     <w:pPr>
@@ -1941,7 +1792,6 @@
     <w:name w:val="Header Char"/>
     <w:link w:val="Header"/>
     <w:uiPriority w:val="99"/>
-    <w:semiHidden/>
     <w:rsid w:val="0003458C"/>
     <w:rPr>
       <w:rFonts w:ascii="Tahoma" w:hAnsi="Tahoma"/>
@@ -1953,7 +1803,6 @@
     <w:basedOn w:val="Normal"/>
     <w:link w:val="FooterChar"/>
     <w:uiPriority w:val="99"/>
-    <w:semiHidden/>
     <w:unhideWhenUsed/>
     <w:rsid w:val="0003458C"/>
     <w:pPr>
@@ -1967,7 +1816,6 @@
     <w:name w:val="Footer Char"/>
     <w:link w:val="Footer"/>
     <w:uiPriority w:val="99"/>
-    <w:semiHidden/>
     <w:rsid w:val="0003458C"/>
     <w:rPr>
       <w:rFonts w:ascii="Tahoma" w:hAnsi="Tahoma"/>

</xml_diff>